<commit_message>
Commiting Henry's plot, as he no git.
Signed-off-by: CompactNinja <kaj_man0@hotmail.com>
</commit_message>
<xml_diff>
--- a/Concepts/Concept 5 - Silent_Eagl3 RPG plot.docx
+++ b/Concepts/Concept 5 - Silent_Eagl3 RPG plot.docx
@@ -64,7 +64,14 @@
         <w:rPr>
           <w:lang w:val="en-AU"/>
         </w:rPr>
-        <w:t>ing we hope, desire and want. Family friends</w:t>
+        <w:t xml:space="preserve">ing we hope, desire and want. </w:t>
+      </w:r>
+      <w:proofErr w:type="gramStart"/>
+      <w:r>
+        <w:rPr>
+          <w:lang w:val="en-AU"/>
+        </w:rPr>
+        <w:t>Family friends</w:t>
       </w:r>
       <w:r>
         <w:rPr>
@@ -82,7 +89,14 @@
         <w:rPr>
           <w:lang w:val="en-AU"/>
         </w:rPr>
-        <w:t xml:space="preserve">or even religion. They are some associate love with.  Humans are social creatures and it is instinctive to feel the need for love. </w:t>
+        <w:t>or even religion.</w:t>
+      </w:r>
+      <w:proofErr w:type="gramEnd"/>
+      <w:r>
+        <w:rPr>
+          <w:lang w:val="en-AU"/>
+        </w:rPr>
+        <w:t xml:space="preserve"> They are some associate love with.  Humans are social creatures and it is instinctive to feel the need for love. </w:t>
       </w:r>
     </w:p>
     <w:p>
@@ -187,37 +201,69 @@
         <w:rPr>
           <w:lang w:val="en-AU"/>
         </w:rPr>
-        <w:t xml:space="preserve">After the tutorial has been completed the plot starts to get going. While the festival is going on your character watches circus acts and the local jousting take place. You watch with your mother and father as the celebrations proceed. Suddenly fire and colourful bolts shoot up into the sky. They stay there and then slowly and surely the townsfolk realise that something bad is happening.  Then </w:t>
-      </w:r>
-      <w:r>
-        <w:rPr>
-          <w:lang w:val="en-AU"/>
-        </w:rPr>
-        <w:t>everyone</w:t>
-      </w:r>
-      <w:r>
-        <w:rPr>
-          <w:lang w:val="en-AU"/>
-        </w:rPr>
-        <w:t xml:space="preserve"> starts to retreat. Your father tells your mum that he is going to help the mayor/ lord of the town and tells the both of you to go home and find a safe place in there. </w:t>
-      </w:r>
-      <w:r>
-        <w:rPr>
-          <w:lang w:val="en-AU"/>
-        </w:rPr>
-        <w:t>You both rush back to your home in a panic</w:t>
-      </w:r>
-      <w:r>
-        <w:rPr>
-          <w:lang w:val="en-AU"/>
-        </w:rPr>
-        <w:t xml:space="preserve"> u</w:t>
-      </w:r>
-      <w:r>
-        <w:rPr>
-          <w:lang w:val="en-AU"/>
-        </w:rPr>
-        <w:t>pon reaching your home your mum stands next to you and tells you that you need to stay calm and re assures you everything will be fine. A loud thud interrupts her calming words and suggests you hide somewhere safe where no one can find you</w:t>
+        <w:t>After the tutor</w:t>
+      </w:r>
+      <w:r>
+        <w:rPr>
+          <w:lang w:val="en-AU"/>
+        </w:rPr>
+        <w:t xml:space="preserve">ial has been completed the second element we need for a story takes centre stage </w:t>
+      </w:r>
+      <w:proofErr w:type="gramStart"/>
+      <w:r>
+        <w:rPr>
+          <w:lang w:val="en-AU"/>
+        </w:rPr>
+        <w:t>( I</w:t>
+      </w:r>
+      <w:proofErr w:type="gramEnd"/>
+      <w:r>
+        <w:rPr>
+          <w:lang w:val="en-AU"/>
+        </w:rPr>
+        <w:t xml:space="preserve"> am talking conflict of course). Later on in the day at night the festivals main attractions are taking place in the town square </w:t>
+      </w:r>
+      <w:r>
+        <w:rPr>
+          <w:lang w:val="en-AU"/>
+        </w:rPr>
+        <w:t xml:space="preserve">your character </w:t>
+      </w:r>
+      <w:r>
+        <w:rPr>
+          <w:lang w:val="en-AU"/>
+        </w:rPr>
+        <w:t xml:space="preserve">is watches circus acts/ </w:t>
+      </w:r>
+      <w:r>
+        <w:rPr>
+          <w:lang w:val="en-AU"/>
+        </w:rPr>
+        <w:t xml:space="preserve">the local jousting </w:t>
+      </w:r>
+      <w:r>
+        <w:rPr>
+          <w:lang w:val="en-AU"/>
+        </w:rPr>
+        <w:t>competition/ local festival ceremony’s with you mother and father. Your father asks if your enjoying the fair and what you think of it after answering a bellowing screeching roar. A large creature flies up high in the sky. And then turns around and lands near the town square on top of a large building there is a man on top of the Dragon wielding a rod of sorts he raises it high and starts moaning a strange language. Clouds start to erupt the wind picks up the townsfolk star to panic and</w:t>
+      </w:r>
+      <w:r>
+        <w:rPr>
+          <w:lang w:val="en-AU"/>
+        </w:rPr>
+        <w:t xml:space="preserve"> retreat. Your father tells your mum that he is going to help the mayor/ lord of the town and tells the both of you to go home and find a safe place in there. </w:t>
+      </w:r>
+      <w:r>
+        <w:rPr>
+          <w:lang w:val="en-AU"/>
+        </w:rPr>
+        <w:t xml:space="preserve">You both rush back to your home. When your back </w:t>
+      </w:r>
+      <w:r>
+        <w:rPr>
+          <w:lang w:val="en-AU"/>
+        </w:rPr>
+        <w:t>home your mum stands next to you and tells you that you need to stay calm and re assures you everything will be fine. A loud thud interrupts her calming words and suggests you hide somewhere safe where no one can find you</w:t>
       </w:r>
       <w:r>
         <w:rPr>
@@ -235,33 +281,25 @@
         <w:rPr>
           <w:lang w:val="en-AU"/>
         </w:rPr>
-        <w:t>haps more can be thought up of)</w:t>
-      </w:r>
-      <w:r>
-        <w:rPr>
-          <w:lang w:val="en-AU"/>
-        </w:rPr>
-        <w:t xml:space="preserve"> If the player hinds in a spot that is near the back A </w:t>
-      </w:r>
-      <w:r>
-        <w:rPr>
-          <w:lang w:val="en-AU"/>
-        </w:rPr>
-        <w:t xml:space="preserve">different </w:t>
-      </w:r>
-      <w:proofErr w:type="spellStart"/>
-      <w:r>
-        <w:rPr>
-          <w:lang w:val="en-AU"/>
-        </w:rPr>
-        <w:t>cutscene</w:t>
-      </w:r>
-      <w:proofErr w:type="spellEnd"/>
-      <w:r>
-        <w:rPr>
-          <w:lang w:val="en-AU"/>
-        </w:rPr>
-        <w:t xml:space="preserve"> will be triggered. </w:t>
+        <w:t xml:space="preserve">haps more </w:t>
+      </w:r>
+      <w:r>
+        <w:rPr>
+          <w:lang w:val="en-AU"/>
+        </w:rPr>
+        <w:t xml:space="preserve">hiding spots </w:t>
+      </w:r>
+      <w:r>
+        <w:rPr>
+          <w:lang w:val="en-AU"/>
+        </w:rPr>
+        <w:t>can be thought up of)</w:t>
+      </w:r>
+      <w:r>
+        <w:rPr>
+          <w:lang w:val="en-AU"/>
+        </w:rPr>
+        <w:t xml:space="preserve"> </w:t>
       </w:r>
     </w:p>
     <w:p>
@@ -274,74 +312,136 @@
         <w:rPr>
           <w:lang w:val="en-AU"/>
         </w:rPr>
-        <w:t xml:space="preserve">The cut scene will be told via observations the child makes by looking through a tiny crack in the place they’ve hidden in. The child observes mother goes into the kitchen at the back of the house and arms herself with a knife. Two </w:t>
+        <w:lastRenderedPageBreak/>
+        <w:t xml:space="preserve">Once the player is hidden. They are treated to a </w:t>
       </w:r>
       <w:proofErr w:type="spellStart"/>
       <w:r>
         <w:rPr>
           <w:lang w:val="en-AU"/>
         </w:rPr>
-        <w:t>undead</w:t>
+        <w:t>cutscene</w:t>
       </w:r>
       <w:proofErr w:type="spellEnd"/>
       <w:r>
         <w:rPr>
           <w:lang w:val="en-AU"/>
         </w:rPr>
-        <w:t xml:space="preserve"> soldiers wearing armour decorated with bits of gold and gems then join your </w:t>
-      </w:r>
-      <w:r>
-        <w:rPr>
-          <w:lang w:val="en-AU"/>
-        </w:rPr>
-        <w:lastRenderedPageBreak/>
-        <w:t xml:space="preserve">mother.  She lunges forward trying to attack the </w:t>
-      </w:r>
-      <w:proofErr w:type="spellStart"/>
-      <w:r>
-        <w:rPr>
-          <w:lang w:val="en-AU"/>
-        </w:rPr>
-        <w:t>undead</w:t>
-      </w:r>
-      <w:proofErr w:type="spellEnd"/>
-      <w:r>
-        <w:rPr>
-          <w:lang w:val="en-AU"/>
-        </w:rPr>
-        <w:t xml:space="preserve"> but her attack is repelled and cou</w:t>
-      </w:r>
-      <w:r>
-        <w:rPr>
-          <w:lang w:val="en-AU"/>
-        </w:rPr>
-        <w:t xml:space="preserve">ntered and is then killed in a </w:t>
-      </w:r>
-      <w:r>
-        <w:rPr>
-          <w:lang w:val="en-AU"/>
-        </w:rPr>
-        <w:t>brutal fashion.  As she lunges forward the soldier</w:t>
-      </w:r>
-      <w:r>
-        <w:rPr>
-          <w:lang w:val="en-AU"/>
-        </w:rPr>
-        <w:t xml:space="preserve"> deflects her attack and then with two hands cuts through her shoulder and then cuts through the middle and takes it out soon after leaving a large gaping wound.  The </w:t>
-      </w:r>
-      <w:proofErr w:type="spellStart"/>
-      <w:r>
-        <w:rPr>
-          <w:lang w:val="en-AU"/>
-        </w:rPr>
-        <w:t>undead</w:t>
-      </w:r>
-      <w:proofErr w:type="spellEnd"/>
-      <w:r>
-        <w:rPr>
-          <w:lang w:val="en-AU"/>
-        </w:rPr>
-        <w:t xml:space="preserve"> soldiers then leave shortly after.</w:t>
+        <w:t xml:space="preserve">. Your mother </w:t>
+      </w:r>
+      <w:r>
+        <w:rPr>
+          <w:lang w:val="en-AU"/>
+        </w:rPr>
+        <w:t>arms herself with a</w:t>
+      </w:r>
+      <w:r>
+        <w:rPr>
+          <w:lang w:val="en-AU"/>
+        </w:rPr>
+        <w:t xml:space="preserve"> decorated weapon you have never seen before</w:t>
+      </w:r>
+      <w:r>
+        <w:rPr>
+          <w:lang w:val="en-AU"/>
+        </w:rPr>
+        <w:t xml:space="preserve">. Two undead soldiers wearing </w:t>
+      </w:r>
+      <w:r>
+        <w:rPr>
+          <w:lang w:val="en-AU"/>
+        </w:rPr>
+        <w:t xml:space="preserve">regal armour they approach your </w:t>
+      </w:r>
+      <w:r>
+        <w:rPr>
+          <w:lang w:val="en-AU"/>
+        </w:rPr>
+        <w:t>mother.  She lunges forward trying to attack</w:t>
+      </w:r>
+      <w:r>
+        <w:rPr>
+          <w:lang w:val="en-AU"/>
+        </w:rPr>
+        <w:t xml:space="preserve"> she takes one out </w:t>
+      </w:r>
+      <w:r>
+        <w:rPr>
+          <w:lang w:val="en-AU"/>
+        </w:rPr>
+        <w:t xml:space="preserve">and is in a good position to take down the other but she </w:t>
+      </w:r>
+      <w:r>
+        <w:rPr>
+          <w:lang w:val="en-AU"/>
+        </w:rPr>
+        <w:t xml:space="preserve">is cut down by a third undead </w:t>
+      </w:r>
+      <w:r>
+        <w:rPr>
+          <w:lang w:val="en-AU"/>
+        </w:rPr>
+        <w:t>soldier who attacks from behind stabbing her in the back</w:t>
+      </w:r>
+      <w:r>
+        <w:rPr>
+          <w:lang w:val="en-AU"/>
+        </w:rPr>
+        <w:t>.  The undead soldier who kills your mum</w:t>
+      </w:r>
+      <w:r>
+        <w:rPr>
+          <w:lang w:val="en-AU"/>
+        </w:rPr>
+        <w:t xml:space="preserve"> </w:t>
+      </w:r>
+      <w:r>
+        <w:rPr>
+          <w:lang w:val="en-AU"/>
+        </w:rPr>
+        <w:t>pick</w:t>
+      </w:r>
+      <w:r>
+        <w:rPr>
+          <w:lang w:val="en-AU"/>
+        </w:rPr>
+        <w:t>s</w:t>
+      </w:r>
+      <w:r>
+        <w:rPr>
+          <w:lang w:val="en-AU"/>
+        </w:rPr>
+        <w:t xml:space="preserve"> up the decorated weapon</w:t>
+      </w:r>
+      <w:r>
+        <w:rPr>
+          <w:lang w:val="en-AU"/>
+        </w:rPr>
+        <w:t xml:space="preserve"> but is killed by the weapon</w:t>
+      </w:r>
+      <w:r>
+        <w:rPr>
+          <w:lang w:val="en-AU"/>
+        </w:rPr>
+        <w:t>.</w:t>
+      </w:r>
+      <w:r>
+        <w:rPr>
+          <w:lang w:val="en-AU"/>
+        </w:rPr>
+        <w:t xml:space="preserve"> You go to your mother and she tells you with her last once of life that she loves you and wants you to take the blade get out of here and take it to- she </w:t>
+      </w:r>
+      <w:r>
+        <w:rPr>
+          <w:lang w:val="en-AU"/>
+        </w:rPr>
+        <w:t>stutters as she takes her last breath</w:t>
+      </w:r>
+      <w:r>
+        <w:rPr>
+          <w:lang w:val="en-AU"/>
+        </w:rPr>
+        <w:t>. You hear a thud from behind and you decide its time to get away.</w:t>
       </w:r>
     </w:p>
     <w:p>
@@ -354,25 +454,37 @@
         <w:rPr>
           <w:lang w:val="en-AU"/>
         </w:rPr>
-        <w:t xml:space="preserve">If the player is not close then nothing will happen. The screen will fade to black and the child will appear from their spot, you then get a message saying to check to see where your mother is. </w:t>
-      </w:r>
-      <w:r>
-        <w:rPr>
-          <w:lang w:val="en-AU"/>
-        </w:rPr>
-        <w:t>You find her unconscious</w:t>
-      </w:r>
-      <w:r>
-        <w:rPr>
-          <w:lang w:val="en-AU"/>
-        </w:rPr>
-        <w:t xml:space="preserve"> but still breathing somehow (</w:t>
-      </w:r>
-      <w:r>
-        <w:rPr>
-          <w:lang w:val="en-AU"/>
-        </w:rPr>
-        <w:t xml:space="preserve">truth being she is on her last breath) a timer will appear counting down you can either stay there or you can try to look for your dad.  If you look for your dad you will see the </w:t>
+        <w:t>A</w:t>
+      </w:r>
+      <w:r>
+        <w:rPr>
+          <w:lang w:val="en-AU"/>
+        </w:rPr>
+        <w:t xml:space="preserve"> timer will appear </w:t>
+      </w:r>
+      <w:r>
+        <w:rPr>
+          <w:lang w:val="en-AU"/>
+        </w:rPr>
+        <w:t>starting down, what the player does is up to them another message will appear after a few seconds saying “Perhaps you should look for your father”</w:t>
+      </w:r>
+      <w:r>
+        <w:rPr>
+          <w:lang w:val="en-AU"/>
+        </w:rPr>
+        <w:t xml:space="preserve">. </w:t>
+      </w:r>
+      <w:r>
+        <w:rPr>
+          <w:lang w:val="en-AU"/>
+        </w:rPr>
+        <w:t xml:space="preserve">While looking you will see </w:t>
+      </w:r>
+      <w:r>
+        <w:rPr>
+          <w:lang w:val="en-AU"/>
+        </w:rPr>
+        <w:t xml:space="preserve">the </w:t>
       </w:r>
       <w:proofErr w:type="spellStart"/>
       <w:r>
@@ -386,95 +498,199 @@
         <w:rPr>
           <w:lang w:val="en-AU"/>
         </w:rPr>
-        <w:t xml:space="preserve">/ town is ruined dead bodies are everywhere.  </w:t>
+        <w:t xml:space="preserve">/ town is ruined dead bodies are everywhere. </w:t>
+      </w:r>
+      <w:r>
+        <w:rPr>
+          <w:lang w:val="en-AU"/>
+        </w:rPr>
+        <w:t>If y</w:t>
+      </w:r>
+      <w:r>
+        <w:rPr>
+          <w:lang w:val="en-AU"/>
+        </w:rPr>
+        <w:t xml:space="preserve">ou head to the town square </w:t>
+      </w:r>
+      <w:r>
+        <w:rPr>
+          <w:lang w:val="en-AU"/>
+        </w:rPr>
+        <w:t xml:space="preserve">you will activate a </w:t>
+      </w:r>
+      <w:proofErr w:type="spellStart"/>
+      <w:r>
+        <w:rPr>
+          <w:lang w:val="en-AU"/>
+        </w:rPr>
+        <w:t>cutscene</w:t>
+      </w:r>
+      <w:proofErr w:type="spellEnd"/>
+      <w:r>
+        <w:rPr>
+          <w:lang w:val="en-AU"/>
+        </w:rPr>
+        <w:t>. Y</w:t>
+      </w:r>
+      <w:r>
+        <w:rPr>
+          <w:lang w:val="en-AU"/>
+        </w:rPr>
+        <w:t>ou will see a p</w:t>
+      </w:r>
+      <w:r>
+        <w:rPr>
+          <w:lang w:val="en-AU"/>
+        </w:rPr>
+        <w:t xml:space="preserve">arty of undead soldiers in the square who have </w:t>
+      </w:r>
+      <w:r>
+        <w:rPr>
+          <w:lang w:val="en-AU"/>
+        </w:rPr>
+        <w:t xml:space="preserve">occupied the town square and are about to set the </w:t>
+      </w:r>
+      <w:r>
+        <w:rPr>
+          <w:lang w:val="en-AU"/>
+        </w:rPr>
+        <w:t xml:space="preserve">town hall on fire. Your character </w:t>
+      </w:r>
+      <w:r>
+        <w:rPr>
+          <w:lang w:val="en-AU"/>
+        </w:rPr>
+        <w:t>sees your father sitting outside awaiting his execution by what seems to be a commander. Your characters eyes meet and you and your father have your last moment together. (</w:t>
       </w:r>
       <w:proofErr w:type="gramStart"/>
       <w:r>
         <w:rPr>
           <w:lang w:val="en-AU"/>
         </w:rPr>
-        <w:t>Its</w:t>
+        <w:t>this</w:t>
       </w:r>
       <w:proofErr w:type="gramEnd"/>
       <w:r>
         <w:rPr>
           <w:lang w:val="en-AU"/>
         </w:rPr>
-        <w:t xml:space="preserve"> quiet </w:t>
-      </w:r>
-      <w:r>
-        <w:rPr>
-          <w:lang w:val="en-AU"/>
-        </w:rPr>
-        <w:t>where you are.  You head to the town square and find a</w:t>
-      </w:r>
-      <w:r>
-        <w:rPr>
-          <w:lang w:val="en-AU"/>
-        </w:rPr>
-        <w:t xml:space="preserve"> Party of </w:t>
+        <w:t xml:space="preserve"> may possibly need to be highlighted) you close your eyes and look away as he is about to be executed by the undead commander. As he opens his eyes he sees his dad on the ground dead.</w:t>
+      </w:r>
+      <w:r>
+        <w:rPr>
+          <w:lang w:val="en-AU"/>
+        </w:rPr>
+        <w:t xml:space="preserve"> The player sits there motionless due to the shock and trauma of what’s just happened</w:t>
+      </w:r>
+      <w:r>
+        <w:rPr>
+          <w:lang w:val="en-AU"/>
+        </w:rPr>
+        <w:t xml:space="preserve">. </w:t>
+      </w:r>
+      <w:r>
+        <w:rPr>
+          <w:lang w:val="en-AU"/>
+        </w:rPr>
+        <w:t xml:space="preserve"> The undead commander tells a subordinate to move out while the subordinate is walking away he spots the player the subordinate lets out a cry and starts to chase the player. </w:t>
+      </w:r>
+      <w:r>
+        <w:rPr>
+          <w:lang w:val="en-AU"/>
+        </w:rPr>
+        <w:t xml:space="preserve">The player will then have to </w:t>
+      </w:r>
+      <w:r>
+        <w:rPr>
+          <w:lang w:val="en-AU"/>
+        </w:rPr>
+        <w:t xml:space="preserve">run away the path home will be blocked and the only route they can take will lead them out of the village. Once out of the village the player will have to evade the undead soldier chasing them after they have been out thirty seconds they will hear </w:t>
+      </w:r>
+      <w:r>
+        <w:rPr>
+          <w:lang w:val="en-AU"/>
+        </w:rPr>
+        <w:t>a roar (same one of the dragon)</w:t>
+      </w:r>
+      <w:r>
+        <w:rPr>
+          <w:lang w:val="en-AU"/>
+        </w:rPr>
+        <w:t xml:space="preserve"> the player will have </w:t>
+      </w:r>
+      <w:r>
+        <w:rPr>
+          <w:lang w:val="en-AU"/>
+        </w:rPr>
+        <w:t xml:space="preserve">to keep running to ensure they are not seen by </w:t>
+      </w:r>
+      <w:r>
+        <w:rPr>
+          <w:lang w:val="en-AU"/>
+        </w:rPr>
+        <w:t>the dragon and soldier</w:t>
+      </w:r>
+      <w:r>
+        <w:rPr>
+          <w:lang w:val="en-AU"/>
+        </w:rPr>
+        <w:t xml:space="preserve">. </w:t>
+      </w:r>
+      <w:r>
+        <w:rPr>
+          <w:lang w:val="en-AU"/>
+        </w:rPr>
+        <w:t xml:space="preserve">The path will lead up to a dead body </w:t>
+      </w:r>
+      <w:r>
+        <w:rPr>
+          <w:lang w:val="en-AU"/>
+        </w:rPr>
+        <w:t xml:space="preserve">you stop at the sight of the body you hear the Dragons roar again and you notice a small hole you can enter, once you enter you trigger a </w:t>
       </w:r>
       <w:proofErr w:type="spellStart"/>
       <w:r>
         <w:rPr>
           <w:lang w:val="en-AU"/>
         </w:rPr>
-        <w:t>undead</w:t>
+        <w:t>cutscene</w:t>
       </w:r>
       <w:proofErr w:type="spellEnd"/>
       <w:r>
         <w:rPr>
           <w:lang w:val="en-AU"/>
         </w:rPr>
-        <w:t xml:space="preserve"> soldiers in the square who have lit the town hall on fire. Your character hesitates and runs away in fear of being killed by the </w:t>
-      </w:r>
-      <w:proofErr w:type="spellStart"/>
-      <w:r>
-        <w:rPr>
-          <w:lang w:val="en-AU"/>
-        </w:rPr>
-        <w:t>undead</w:t>
-      </w:r>
-      <w:proofErr w:type="spellEnd"/>
-      <w:r>
-        <w:rPr>
-          <w:lang w:val="en-AU"/>
-        </w:rPr>
-        <w:t xml:space="preserve">. </w:t>
-      </w:r>
-      <w:r>
-        <w:rPr>
-          <w:lang w:val="en-AU"/>
-        </w:rPr>
-        <w:t xml:space="preserve"> The player will then have to from their spot near the town square will have to sneak out without being detected </w:t>
-      </w:r>
-      <w:proofErr w:type="gramStart"/>
-      <w:r>
-        <w:rPr>
-          <w:lang w:val="en-AU"/>
-        </w:rPr>
-        <w:t>( the</w:t>
-      </w:r>
-      <w:proofErr w:type="gramEnd"/>
-      <w:r>
-        <w:rPr>
-          <w:lang w:val="en-AU"/>
-        </w:rPr>
-        <w:t xml:space="preserve"> way back to your house will be blocked by </w:t>
-      </w:r>
-      <w:proofErr w:type="spellStart"/>
-      <w:r>
-        <w:rPr>
-          <w:lang w:val="en-AU"/>
-        </w:rPr>
-        <w:t>undead</w:t>
-      </w:r>
-      <w:proofErr w:type="spellEnd"/>
-      <w:r>
-        <w:rPr>
-          <w:lang w:val="en-AU"/>
-        </w:rPr>
-        <w:t xml:space="preserve">. Once they hit the road they will have to run somewhere else that’s safe. The player will weave through a maze of paths and perhaps the odd creep until. A hidden timer expires. Or a stamina gauge expires they collapse onto the ground and it goes to black. </w:t>
+        <w:t xml:space="preserve">.  You run in and close the entrance to your hiding spot with debris once done it fades to black and you then feel the ground get really hot (hinting the dragon has found the corpse and has burnt it with its fire breath) A hidden timer expires Text will appear saying an hour later. You slowly get out of your hiding hole to see the ground </w:t>
+      </w:r>
+      <w:r>
+        <w:rPr>
+          <w:lang w:val="en-AU"/>
+        </w:rPr>
+        <w:t>completely</w:t>
+      </w:r>
+      <w:r>
+        <w:rPr>
+          <w:lang w:val="en-AU"/>
+        </w:rPr>
+        <w:t xml:space="preserve"> burnt and black. You start running the other after a few minutes you </w:t>
+      </w:r>
+      <w:r>
+        <w:rPr>
+          <w:lang w:val="en-AU"/>
+        </w:rPr>
+        <w:t xml:space="preserve">collapse onto the ground and </w:t>
+      </w:r>
+      <w:r>
+        <w:rPr>
+          <w:lang w:val="en-AU"/>
+        </w:rPr>
+        <w:t xml:space="preserve">it fades </w:t>
+      </w:r>
+      <w:r>
+        <w:rPr>
+          <w:lang w:val="en-AU"/>
+        </w:rPr>
+        <w:t xml:space="preserve">to black. </w:t>
       </w:r>
     </w:p>
     <w:p>
@@ -487,220 +703,621 @@
         <w:rPr>
           <w:lang w:val="en-AU"/>
         </w:rPr>
-        <w:t xml:space="preserve">Fade to black text will appear and various orders and </w:t>
+        <w:t xml:space="preserve">Your character wakes </w:t>
+      </w:r>
+      <w:r>
+        <w:rPr>
+          <w:lang w:val="en-AU"/>
+        </w:rPr>
+        <w:t>up in a tent lying on a bed, your character wakes up and you slowly get out of bed. At that moment a man enters the tent “Your finally up you’ve been out ever since we have found you unconscious</w:t>
+      </w:r>
+      <w:r>
+        <w:rPr>
+          <w:lang w:val="en-AU"/>
+        </w:rPr>
+        <w:t xml:space="preserve">. But before I go any further let me introduce myself I am Ten’ </w:t>
       </w:r>
       <w:proofErr w:type="spellStart"/>
       <w:r>
         <w:rPr>
           <w:lang w:val="en-AU"/>
         </w:rPr>
-        <w:t>smalltalk</w:t>
+        <w:t>Sahl</w:t>
       </w:r>
       <w:proofErr w:type="spellEnd"/>
       <w:r>
         <w:rPr>
           <w:lang w:val="en-AU"/>
         </w:rPr>
-        <w:t xml:space="preserve"> can be heard. Your character wakes up and you see you are in a small tent A soldier walks in and says hello </w:t>
-      </w:r>
-      <w:r>
-        <w:rPr>
-          <w:lang w:val="en-AU"/>
-        </w:rPr>
-        <w:t xml:space="preserve">and says his name is </w:t>
+        <w:t xml:space="preserve"> but feel free to call me Ten</w:t>
+      </w:r>
+      <w:r>
+        <w:rPr>
+          <w:lang w:val="en-AU"/>
+        </w:rPr>
+        <w:t xml:space="preserve">. May I know your </w:t>
+      </w:r>
+      <w:proofErr w:type="gramStart"/>
+      <w:r>
+        <w:rPr>
+          <w:lang w:val="en-AU"/>
+        </w:rPr>
+        <w:t>name ?</w:t>
+      </w:r>
+      <w:proofErr w:type="gramEnd"/>
+      <w:r>
+        <w:rPr>
+          <w:lang w:val="en-AU"/>
+        </w:rPr>
+        <w:t xml:space="preserve"> </w:t>
+      </w:r>
+      <w:proofErr w:type="gramStart"/>
+      <w:r>
+        <w:rPr>
+          <w:lang w:val="en-AU"/>
+        </w:rPr>
+        <w:t>( player</w:t>
+      </w:r>
+      <w:proofErr w:type="gramEnd"/>
+      <w:r>
+        <w:rPr>
+          <w:lang w:val="en-AU"/>
+        </w:rPr>
+        <w:t xml:space="preserve"> gives their name) your (players name) are you related to Gareth and Lilly? </w:t>
+      </w:r>
+      <w:proofErr w:type="gramStart"/>
+      <w:r>
+        <w:rPr>
+          <w:lang w:val="en-AU"/>
+        </w:rPr>
+        <w:t>( player</w:t>
+      </w:r>
+      <w:proofErr w:type="gramEnd"/>
+      <w:r>
+        <w:rPr>
+          <w:lang w:val="en-AU"/>
+        </w:rPr>
+        <w:t xml:space="preserve"> nods in aknowledgement) </w:t>
+      </w:r>
+      <w:r>
+        <w:rPr>
+          <w:lang w:val="en-AU"/>
+        </w:rPr>
+        <w:t xml:space="preserve">then </w:t>
+      </w:r>
+      <w:r>
+        <w:rPr>
+          <w:lang w:val="en-AU"/>
+        </w:rPr>
+        <w:t xml:space="preserve">what were you doing out in the middle of the woods </w:t>
+      </w:r>
+      <w:r>
+        <w:rPr>
+          <w:lang w:val="en-AU"/>
+        </w:rPr>
+        <w:t xml:space="preserve">by yourself </w:t>
+      </w:r>
+      <w:r>
+        <w:rPr>
+          <w:lang w:val="en-AU"/>
+        </w:rPr>
+        <w:t>they’re not a safe place for a child like yourself. “ text appears and you briefly explain what you think happened.  “So you were attacked by men in what would be in regal armour and a man on a dragon chanting something. I am sorry for your loss but this blade we found with you was it owned by your parents?” (</w:t>
+      </w:r>
+      <w:proofErr w:type="gramStart"/>
+      <w:r>
+        <w:rPr>
+          <w:lang w:val="en-AU"/>
+        </w:rPr>
+        <w:t>the</w:t>
+      </w:r>
+      <w:proofErr w:type="gramEnd"/>
+      <w:r>
+        <w:rPr>
+          <w:lang w:val="en-AU"/>
+        </w:rPr>
+        <w:t xml:space="preserve"> player nods) “This weapon </w:t>
+      </w:r>
+      <w:r>
+        <w:rPr>
+          <w:lang w:val="en-AU"/>
+        </w:rPr>
+        <w:lastRenderedPageBreak/>
+        <w:t>is of unknown origin but only those who possess special talents can wield it. It’s a light blade and it can change its form with a power known as channelling, an art only known by a few individuals</w:t>
+      </w:r>
+      <w:r>
+        <w:rPr>
+          <w:lang w:val="en-AU"/>
+        </w:rPr>
+        <w:t xml:space="preserve">. How do I know is? I am a Paladin and </w:t>
+      </w:r>
+      <w:r>
+        <w:rPr>
+          <w:lang w:val="en-AU"/>
+        </w:rPr>
+        <w:t xml:space="preserve">wether you like it or not </w:t>
+      </w:r>
+      <w:r>
+        <w:rPr>
+          <w:lang w:val="en-AU"/>
+        </w:rPr>
+        <w:t xml:space="preserve">you have a destiny to </w:t>
+      </w:r>
+      <w:r>
+        <w:rPr>
+          <w:lang w:val="en-AU"/>
+        </w:rPr>
+        <w:t xml:space="preserve">uphold </w:t>
+      </w:r>
+      <w:r>
+        <w:rPr>
+          <w:lang w:val="en-AU"/>
+        </w:rPr>
+        <w:t>young one</w:t>
+      </w:r>
+      <w:r>
+        <w:rPr>
+          <w:lang w:val="en-AU"/>
+        </w:rPr>
+        <w:t xml:space="preserve">, get ready were leaving, get the stuff </w:t>
       </w:r>
       <w:proofErr w:type="spellStart"/>
       <w:r>
         <w:rPr>
           <w:lang w:val="en-AU"/>
         </w:rPr>
-        <w:t>Oldrin</w:t>
+        <w:t>ive</w:t>
       </w:r>
       <w:proofErr w:type="spellEnd"/>
       <w:r>
         <w:rPr>
           <w:lang w:val="en-AU"/>
         </w:rPr>
-        <w:t xml:space="preserve"> and a</w:t>
-      </w:r>
-      <w:r>
-        <w:rPr>
-          <w:lang w:val="en-AU"/>
-        </w:rPr>
-        <w:t>s</w:t>
-      </w:r>
-      <w:r>
-        <w:rPr>
-          <w:lang w:val="en-AU"/>
-        </w:rPr>
-        <w:t>ks</w:t>
-      </w:r>
-      <w:r>
-        <w:rPr>
-          <w:lang w:val="en-AU"/>
-        </w:rPr>
-        <w:t xml:space="preserve"> how your feeling you say you’re a bit hungry and </w:t>
+        <w:t xml:space="preserve"> placed in the tent I will wait for you outside.  (Ten’ </w:t>
       </w:r>
       <w:proofErr w:type="spellStart"/>
       <w:r>
         <w:rPr>
           <w:lang w:val="en-AU"/>
         </w:rPr>
-        <w:t>Oldin</w:t>
+        <w:t>Shal</w:t>
       </w:r>
       <w:proofErr w:type="spellEnd"/>
       <w:r>
         <w:rPr>
           <w:lang w:val="en-AU"/>
         </w:rPr>
-        <w:t xml:space="preserve"> gives you a bowl of porridge to eat.  While eating he asks what your name</w:t>
-      </w:r>
-      <w:r>
-        <w:rPr>
-          <w:lang w:val="en-AU"/>
-        </w:rPr>
-        <w:t xml:space="preserve"> is and then proceeds </w:t>
-      </w:r>
-      <w:r>
-        <w:rPr>
-          <w:lang w:val="en-AU"/>
-        </w:rPr>
-        <w:t xml:space="preserve">to </w:t>
-      </w:r>
-      <w:r>
-        <w:rPr>
-          <w:lang w:val="en-AU"/>
-        </w:rPr>
-        <w:t xml:space="preserve">ask </w:t>
-      </w:r>
-      <w:r>
-        <w:rPr>
-          <w:lang w:val="en-AU"/>
-        </w:rPr>
-        <w:t>if you are alright and if you know what</w:t>
-      </w:r>
-      <w:r>
-        <w:rPr>
-          <w:lang w:val="en-AU"/>
-        </w:rPr>
-        <w:t xml:space="preserve"> happened to our mum and dad. You respond saying that your mu was hurt by something and you don’t know where your dad went. (</w:t>
+        <w:t xml:space="preserve"> leaves) the player is then in the tent and has the opportunity to save (not sure how but sure that can be sorted out later) The player can also interact with a few objects in the tent like food a backpack, coat and the blade. As soon as your outside Ten waits and says </w:t>
       </w:r>
       <w:proofErr w:type="gramStart"/>
       <w:r>
         <w:rPr>
           <w:lang w:val="en-AU"/>
         </w:rPr>
-        <w:t>might</w:t>
+        <w:t>“ there</w:t>
       </w:r>
       <w:proofErr w:type="gramEnd"/>
       <w:r>
         <w:rPr>
           <w:lang w:val="en-AU"/>
         </w:rPr>
-        <w:t xml:space="preserve"> sort out dads fate later) </w:t>
+        <w:t xml:space="preserve"> you are lets get going” (a soldier interrupts him) “Ten what are you doing? The king wanted” (ten interrupts again) “Things have changed and there is something I must attend to with this child” </w:t>
+      </w:r>
+    </w:p>
+    <w:p>
+      <w:pPr>
+        <w:rPr>
+          <w:lang w:val="en-AU"/>
+        </w:rPr>
+      </w:pPr>
+      <w:r>
+        <w:rPr>
+          <w:lang w:val="en-AU"/>
+        </w:rPr>
+        <w:t>“ Fuck sake ten you are sworn to protect this nation and you are taki</w:t>
+      </w:r>
+      <w:r>
+        <w:rPr>
+          <w:lang w:val="en-AU"/>
+        </w:rPr>
+        <w:t xml:space="preserve">ng some child we found nearly back to the capital when we have Lord </w:t>
       </w:r>
       <w:proofErr w:type="spellStart"/>
       <w:r>
         <w:rPr>
           <w:lang w:val="en-AU"/>
         </w:rPr>
-        <w:t>Oldrin</w:t>
+        <w:t>Morket’s</w:t>
       </w:r>
       <w:proofErr w:type="spellEnd"/>
       <w:r>
         <w:rPr>
           <w:lang w:val="en-AU"/>
         </w:rPr>
-        <w:t xml:space="preserve"> sympathises and offers his condolences and then asks where you came from? You say Town/ </w:t>
+        <w:t xml:space="preserve"> army lurking somewhere near these hills waiting to attack us! This is treason Ten, desertion this is unforgiveable!” </w:t>
+      </w:r>
+    </w:p>
+    <w:p>
+      <w:pPr>
+        <w:rPr>
+          <w:lang w:val="en-AU"/>
+        </w:rPr>
+      </w:pPr>
+      <w:r>
+        <w:rPr>
+          <w:lang w:val="en-AU"/>
+        </w:rPr>
+        <w:t>“</w:t>
       </w:r>
       <w:proofErr w:type="spellStart"/>
       <w:r>
         <w:rPr>
           <w:lang w:val="en-AU"/>
         </w:rPr>
-        <w:t>villiage</w:t>
+        <w:t>Im</w:t>
       </w:r>
       <w:proofErr w:type="spellEnd"/>
       <w:r>
         <w:rPr>
           <w:lang w:val="en-AU"/>
         </w:rPr>
+        <w:t xml:space="preserve"> more certain </w:t>
+      </w:r>
+      <w:proofErr w:type="spellStart"/>
+      <w:r>
+        <w:rPr>
+          <w:lang w:val="en-AU"/>
+        </w:rPr>
+        <w:t>then</w:t>
+      </w:r>
+      <w:proofErr w:type="spellEnd"/>
+      <w:r>
+        <w:rPr>
+          <w:lang w:val="en-AU"/>
+        </w:rPr>
+        <w:t xml:space="preserve"> ever that they’re not here. I think something spooked them. </w:t>
+      </w:r>
+      <w:proofErr w:type="gramStart"/>
+      <w:r>
+        <w:rPr>
+          <w:lang w:val="en-AU"/>
+        </w:rPr>
+        <w:t>or</w:t>
+      </w:r>
+      <w:proofErr w:type="gramEnd"/>
+      <w:r>
+        <w:rPr>
+          <w:lang w:val="en-AU"/>
+        </w:rPr>
+        <w:t xml:space="preserve"> maybe swallowed them whole? And I think this child is proof. I have a mission, which I am sworn to not reveal. Now I believe I am running late. (</w:t>
+      </w:r>
+      <w:proofErr w:type="gramStart"/>
+      <w:r>
+        <w:rPr>
+          <w:lang w:val="en-AU"/>
+        </w:rPr>
+        <w:t>ten</w:t>
+      </w:r>
+      <w:proofErr w:type="gramEnd"/>
+      <w:r>
+        <w:rPr>
+          <w:lang w:val="en-AU"/>
+        </w:rPr>
+        <w:t xml:space="preserve"> and the player head off on horseback) </w:t>
+      </w:r>
+    </w:p>
+    <w:p>
+      <w:pPr>
+        <w:rPr>
+          <w:lang w:val="en-AU"/>
+        </w:rPr>
+      </w:pPr>
+    </w:p>
+    <w:p>
+      <w:pPr>
+        <w:rPr>
+          <w:lang w:val="en-AU"/>
+        </w:rPr>
+      </w:pPr>
+      <w:proofErr w:type="gramStart"/>
+      <w:r>
+        <w:rPr>
+          <w:lang w:val="en-AU"/>
+        </w:rPr>
+        <w:t>Later on a gorge.</w:t>
+      </w:r>
+      <w:proofErr w:type="gramEnd"/>
+    </w:p>
+    <w:p>
+      <w:pPr>
+        <w:rPr>
+          <w:lang w:val="en-AU"/>
+        </w:rPr>
+      </w:pPr>
+      <w:r>
+        <w:rPr>
+          <w:lang w:val="en-AU"/>
+        </w:rPr>
+        <w:t xml:space="preserve">“You know how I told that soldier I was given a mission that I have been sworn not to reveal? </w:t>
+      </w:r>
+      <w:r>
+        <w:rPr>
+          <w:lang w:val="en-AU"/>
+        </w:rPr>
+        <w:t xml:space="preserve"> Well I believe it</w:t>
+      </w:r>
+      <w:r>
+        <w:rPr>
+          <w:lang w:val="en-AU"/>
+        </w:rPr>
+        <w:t xml:space="preserve"> is time to reveal this to you. Y</w:t>
+      </w:r>
+      <w:r>
+        <w:rPr>
+          <w:lang w:val="en-AU"/>
+        </w:rPr>
+        <w:t xml:space="preserve">our destiny will have a part </w:t>
+      </w:r>
+      <w:r>
+        <w:rPr>
+          <w:lang w:val="en-AU"/>
+        </w:rPr>
+        <w:t>t</w:t>
+      </w:r>
+      <w:r>
+        <w:rPr>
+          <w:lang w:val="en-AU"/>
+        </w:rPr>
+        <w:t>o play in this. The General mentioned an army round the h</w:t>
+      </w:r>
+      <w:r>
+        <w:rPr>
+          <w:lang w:val="en-AU"/>
+        </w:rPr>
+        <w:t xml:space="preserve">ills lead by Lord </w:t>
+      </w:r>
+      <w:proofErr w:type="spellStart"/>
+      <w:r>
+        <w:rPr>
+          <w:lang w:val="en-AU"/>
+        </w:rPr>
+        <w:t>Morket’s</w:t>
+      </w:r>
+      <w:proofErr w:type="spellEnd"/>
+      <w:r>
+        <w:rPr>
+          <w:lang w:val="en-AU"/>
+        </w:rPr>
+        <w:t xml:space="preserve"> army, </w:t>
+      </w:r>
+      <w:r>
+        <w:rPr>
+          <w:lang w:val="en-AU"/>
+        </w:rPr>
+        <w:t xml:space="preserve">well I have a hunch they attacked your village….but not on their own free will. They were consumed by, The Parasites of </w:t>
+      </w:r>
+      <w:proofErr w:type="spellStart"/>
+      <w:r>
+        <w:rPr>
+          <w:lang w:val="en-AU"/>
+        </w:rPr>
+        <w:t>Queladon</w:t>
+      </w:r>
+      <w:proofErr w:type="spellEnd"/>
+      <w:r>
+        <w:rPr>
+          <w:lang w:val="en-AU"/>
+        </w:rPr>
+        <w:t xml:space="preserve">. </w:t>
+      </w:r>
+      <w:proofErr w:type="gramStart"/>
+      <w:r>
+        <w:rPr>
+          <w:lang w:val="en-AU"/>
+        </w:rPr>
+        <w:t>A</w:t>
+      </w:r>
+      <w:proofErr w:type="gramEnd"/>
+      <w:r>
+        <w:rPr>
+          <w:lang w:val="en-AU"/>
+        </w:rPr>
+        <w:t xml:space="preserve"> evil entity sealed away aeons ago by ancient warriors called Paladins who commanded weapons called Light shards</w:t>
+      </w:r>
+      <w:r>
+        <w:rPr>
+          <w:lang w:val="en-AU"/>
+        </w:rPr>
+        <w:t>. A</w:t>
+      </w:r>
+      <w:r>
+        <w:rPr>
+          <w:lang w:val="en-AU"/>
+        </w:rPr>
+        <w:t xml:space="preserve"> weapon created from an unknown magical substance, it was this substance they used to fight </w:t>
+      </w:r>
+      <w:proofErr w:type="spellStart"/>
+      <w:r>
+        <w:rPr>
+          <w:lang w:val="en-AU"/>
+        </w:rPr>
+        <w:t>Queladon</w:t>
+      </w:r>
+      <w:proofErr w:type="spellEnd"/>
+      <w:r>
+        <w:rPr>
+          <w:lang w:val="en-AU"/>
+        </w:rPr>
+        <w:t xml:space="preserve">.  But </w:t>
+      </w:r>
+      <w:proofErr w:type="spellStart"/>
+      <w:r>
+        <w:rPr>
+          <w:lang w:val="en-AU"/>
+        </w:rPr>
+        <w:t>Queladon</w:t>
+      </w:r>
+      <w:proofErr w:type="spellEnd"/>
+      <w:r>
+        <w:rPr>
+          <w:lang w:val="en-AU"/>
+        </w:rPr>
+        <w:t xml:space="preserve"> was strong and the Paladins couldn’t keep up </w:t>
+      </w:r>
+      <w:r>
+        <w:rPr>
+          <w:lang w:val="en-AU"/>
+        </w:rPr>
+        <w:t xml:space="preserve">the fight </w:t>
+      </w:r>
+      <w:r>
+        <w:rPr>
+          <w:lang w:val="en-AU"/>
+        </w:rPr>
+        <w:t xml:space="preserve">with </w:t>
+      </w:r>
+      <w:proofErr w:type="spellStart"/>
+      <w:r>
+        <w:rPr>
+          <w:lang w:val="en-AU"/>
+        </w:rPr>
+        <w:t>Queladon</w:t>
+      </w:r>
+      <w:proofErr w:type="spellEnd"/>
+      <w:r>
+        <w:rPr>
+          <w:lang w:val="en-AU"/>
+        </w:rPr>
+        <w:t>.</w:t>
+      </w:r>
+      <w:r>
+        <w:rPr>
+          <w:lang w:val="en-AU"/>
+        </w:rPr>
         <w:t xml:space="preserve"> </w:t>
       </w:r>
+      <w:r>
+        <w:rPr>
+          <w:lang w:val="en-AU"/>
+        </w:rPr>
+        <w:t xml:space="preserve">The paladins losing the battle decided to make their last stand using the light shards to destroy </w:t>
+      </w:r>
+      <w:proofErr w:type="spellStart"/>
+      <w:r>
+        <w:rPr>
+          <w:lang w:val="en-AU"/>
+        </w:rPr>
+        <w:t>Queladon</w:t>
+      </w:r>
+      <w:proofErr w:type="spellEnd"/>
+      <w:r>
+        <w:rPr>
+          <w:lang w:val="en-AU"/>
+        </w:rPr>
+        <w:t xml:space="preserve">. In the end he was trapped and encased in a wall of </w:t>
+      </w:r>
+      <w:proofErr w:type="spellStart"/>
+      <w:r>
+        <w:rPr>
+          <w:lang w:val="en-AU"/>
+        </w:rPr>
+        <w:t>Ligthshards</w:t>
+      </w:r>
+      <w:proofErr w:type="spellEnd"/>
+      <w:r>
+        <w:rPr>
+          <w:lang w:val="en-AU"/>
+        </w:rPr>
+        <w:t xml:space="preserve"> placed by all the paladins.  Since then no one has ever found a light shard…until now. While the light shards trap </w:t>
+      </w:r>
+      <w:proofErr w:type="spellStart"/>
+      <w:r>
+        <w:rPr>
+          <w:lang w:val="en-AU"/>
+        </w:rPr>
+        <w:t>Queladon</w:t>
+      </w:r>
+      <w:proofErr w:type="spellEnd"/>
+      <w:r>
+        <w:rPr>
+          <w:lang w:val="en-AU"/>
+        </w:rPr>
+        <w:t xml:space="preserve"> he is still alive and his followers still roam the lands planning to </w:t>
+      </w:r>
       <w:proofErr w:type="gramStart"/>
       <w:r>
         <w:rPr>
           <w:lang w:val="en-AU"/>
         </w:rPr>
-        <w:t>of  Shem</w:t>
+        <w:t>setting</w:t>
       </w:r>
       <w:proofErr w:type="gramEnd"/>
       <w:r>
         <w:rPr>
           <w:lang w:val="en-AU"/>
         </w:rPr>
-        <w:t xml:space="preserve">. The soldier tells you to wait here. He leaves and </w:t>
-      </w:r>
-      <w:r>
-        <w:rPr>
-          <w:lang w:val="en-AU"/>
-        </w:rPr>
-        <w:t xml:space="preserve">emphasises </w:t>
-      </w:r>
-      <w:r>
-        <w:rPr>
-          <w:lang w:val="en-AU"/>
-        </w:rPr>
-        <w:t>out to someone “THE BOY IS A SURVIVOR FROM THE ATTACK!”</w:t>
-      </w:r>
-      <w:r>
-        <w:rPr>
-          <w:lang w:val="en-AU"/>
-        </w:rPr>
-        <w:t xml:space="preserve"> You then hear a reply.“ Has he/ she just woken up?” “yes he/ she </w:t>
+        <w:t xml:space="preserve"> a chain of events into motion to destroy our world….. (* pauses*) and now you know your destiny…And now the ritual begins</w:t>
       </w:r>
       <w:proofErr w:type="gramStart"/>
       <w:r>
         <w:rPr>
           <w:lang w:val="en-AU"/>
         </w:rPr>
-        <w:t>has</w:t>
+        <w:t>..</w:t>
       </w:r>
       <w:proofErr w:type="gramEnd"/>
       <w:r>
         <w:rPr>
           <w:lang w:val="en-AU"/>
         </w:rPr>
-        <w:t xml:space="preserve">” </w:t>
-      </w:r>
-      <w:proofErr w:type="spellStart"/>
-      <w:r>
-        <w:rPr>
-          <w:lang w:val="en-AU"/>
-        </w:rPr>
-        <w:t>Orldin</w:t>
-      </w:r>
-      <w:proofErr w:type="spellEnd"/>
-      <w:r>
-        <w:rPr>
-          <w:lang w:val="en-AU"/>
-        </w:rPr>
-        <w:t xml:space="preserve"> replies.” “Let him rest take him back to </w:t>
-      </w:r>
-      <w:proofErr w:type="spellStart"/>
-      <w:r>
-        <w:rPr>
-          <w:lang w:val="en-AU"/>
-        </w:rPr>
-        <w:t>Vinapool</w:t>
-      </w:r>
-      <w:proofErr w:type="spellEnd"/>
-      <w:r>
-        <w:rPr>
-          <w:lang w:val="en-AU"/>
-        </w:rPr>
-        <w:t xml:space="preserve"> City.” We will continue our search and ask when we finished investigating Shem. </w:t>
-      </w:r>
+        <w:t xml:space="preserve"> (Ten grabs the light blade and stabs the player in the heart). </w:t>
+      </w:r>
+    </w:p>
+    <w:p>
+      <w:pPr>
+        <w:rPr>
+          <w:lang w:val="en-AU"/>
+        </w:rPr>
+      </w:pPr>
+    </w:p>
+    <w:p>
+      <w:pPr>
+        <w:rPr>
+          <w:lang w:val="en-AU"/>
+        </w:rPr>
+      </w:pPr>
+      <w:r>
+        <w:rPr>
+          <w:lang w:val="en-AU"/>
+        </w:rPr>
+        <w:t>(Cut to black)</w:t>
+      </w:r>
+    </w:p>
+    <w:p>
+      <w:pPr>
+        <w:rPr>
+          <w:lang w:val="en-AU"/>
+        </w:rPr>
+      </w:pPr>
+    </w:p>
+    <w:p>
+      <w:pPr>
+        <w:rPr>
+          <w:lang w:val="en-AU"/>
+        </w:rPr>
+      </w:pPr>
+      <w:r>
+        <w:rPr>
+          <w:lang w:val="en-AU"/>
+        </w:rPr>
+        <w:t>“ I am sorry for this, but now you command this light blade and our hopes rest in you to save us all.”</w:t>
+      </w:r>
+    </w:p>
+    <w:p>
+      <w:pPr>
+        <w:rPr>
+          <w:lang w:val="en-AU"/>
+        </w:rPr>
+      </w:pPr>
     </w:p>
     <w:sectPr>
       <w:pgSz w:w="11900" w:h="16840"/>

</xml_diff>